<commit_message>
Intro to time-series :: Notes updated
</commit_message>
<xml_diff>
--- a/R/datacamp/2 Intro to TimeSeries Analysis/Notes.docx
+++ b/R/datacamp/2 Intro to TimeSeries Analysis/Notes.docx
@@ -24,21 +24,12 @@
         </w:rPr>
         <w:t xml:space="preserve"> = </w:t>
       </w:r>
-      <w:proofErr w:type="gramStart"/>
-      <w:r>
-        <w:rPr>
-          <w:sz w:val="26"/>
-          <w:szCs w:val="26"/>
-        </w:rPr>
-        <w:t>ARIMA(</w:t>
-      </w:r>
-      <w:proofErr w:type="gramEnd"/>
-      <w:r>
-        <w:rPr>
-          <w:sz w:val="26"/>
-          <w:szCs w:val="26"/>
-        </w:rPr>
-        <w:t>0,0,0)</w:t>
+      <w:r>
+        <w:rPr>
+          <w:sz w:val="26"/>
+          <w:szCs w:val="26"/>
+        </w:rPr>
+        <w:t>ARIMA(0,0,0)</w:t>
       </w:r>
     </w:p>
     <w:p>
@@ -128,23 +119,7 @@
           <w:sz w:val="26"/>
           <w:szCs w:val="26"/>
         </w:rPr>
-        <w:t xml:space="preserve">simulating WN : arima.sim(model=c(0,0,0), n, mean, </w:t>
-      </w:r>
-      <w:proofErr w:type="spellStart"/>
-      <w:r>
-        <w:rPr>
-          <w:sz w:val="26"/>
-          <w:szCs w:val="26"/>
-        </w:rPr>
-        <w:t>sd</w:t>
-      </w:r>
-      <w:proofErr w:type="spellEnd"/>
-      <w:r>
-        <w:rPr>
-          <w:sz w:val="26"/>
-          <w:szCs w:val="26"/>
-        </w:rPr>
-        <w:t>)</w:t>
+        <w:t>simulating WN : arima.sim(model=c(0,0,0), n, mean, sd)</w:t>
       </w:r>
     </w:p>
     <w:p>
@@ -178,23 +153,7 @@
           <w:sz w:val="26"/>
           <w:szCs w:val="26"/>
         </w:rPr>
-        <w:t xml:space="preserve">imating WN model : </w:t>
-      </w:r>
-      <w:proofErr w:type="spellStart"/>
-      <w:r>
-        <w:rPr>
-          <w:sz w:val="26"/>
-          <w:szCs w:val="26"/>
-        </w:rPr>
-        <w:t>arima</w:t>
-      </w:r>
-      <w:proofErr w:type="spellEnd"/>
-      <w:r>
-        <w:rPr>
-          <w:sz w:val="26"/>
-          <w:szCs w:val="26"/>
-        </w:rPr>
-        <w:t>(x, order=c(0,0,0))</w:t>
+        <w:t>imating WN model : arima(x, order=c(0,0,0))</w:t>
       </w:r>
     </w:p>
     <w:p>
@@ -276,23 +235,14 @@
           <w:sz w:val="26"/>
           <w:szCs w:val="26"/>
         </w:rPr>
-        <w:t xml:space="preserve"> = </w:t>
-      </w:r>
-      <w:proofErr w:type="gramStart"/>
-      <w:r>
-        <w:rPr>
-          <w:sz w:val="26"/>
-          <w:szCs w:val="26"/>
-        </w:rPr>
-        <w:t>ARIMA(</w:t>
-      </w:r>
-      <w:proofErr w:type="gramEnd"/>
-      <w:r>
-        <w:rPr>
-          <w:sz w:val="26"/>
-          <w:szCs w:val="26"/>
-        </w:rPr>
-        <w:t>0,1,0)</w:t>
+        <w:t xml:space="preserve"> = ARIMA(0,1,0)</w:t>
+      </w:r>
+      <w:r>
+        <w:rPr>
+          <w:sz w:val="26"/>
+          <w:szCs w:val="26"/>
+        </w:rPr>
+        <w:t xml:space="preserve"> without a constant</w:t>
       </w:r>
     </w:p>
     <w:p>
@@ -411,7 +361,6 @@
         </w:rPr>
         <w:t xml:space="preserve"> </w:t>
       </w:r>
-      <w:proofErr w:type="spellStart"/>
       <w:r>
         <w:rPr>
           <w:b/>
@@ -431,7 +380,6 @@
         </w:rPr>
         <w:t>t</w:t>
       </w:r>
-      <w:proofErr w:type="spellEnd"/>
       <w:r>
         <w:rPr>
           <w:b/>
@@ -529,7 +477,6 @@
           <w:szCs w:val="26"/>
         </w:rPr>
       </w:pPr>
-      <w:proofErr w:type="spellStart"/>
       <w:r>
         <w:rPr>
           <w:sz w:val="26"/>
@@ -545,7 +492,6 @@
         </w:rPr>
         <w:t>t</w:t>
       </w:r>
-      <w:proofErr w:type="spellEnd"/>
       <w:r>
         <w:rPr>
           <w:sz w:val="26"/>
@@ -582,21 +528,12 @@
           <w:szCs w:val="26"/>
         </w:rPr>
       </w:pPr>
-      <w:proofErr w:type="spellStart"/>
-      <w:r>
-        <w:rPr>
-          <w:sz w:val="26"/>
-          <w:szCs w:val="26"/>
-        </w:rPr>
-        <w:t>i.e</w:t>
-      </w:r>
-      <w:proofErr w:type="spellEnd"/>
-      <w:r>
-        <w:rPr>
-          <w:sz w:val="26"/>
-          <w:szCs w:val="26"/>
-        </w:rPr>
-        <w:t xml:space="preserve"> diff(Y) = WN</w:t>
+      <w:r>
+        <w:rPr>
+          <w:sz w:val="26"/>
+          <w:szCs w:val="26"/>
+        </w:rPr>
+        <w:t>i.e diff(Y) = WN</w:t>
       </w:r>
     </w:p>
     <w:p>
@@ -621,6 +558,37 @@
         </w:rPr>
         <w:t>RW with Drift</w:t>
       </w:r>
+      <w:r>
+        <w:rPr>
+          <w:b/>
+          <w:sz w:val="26"/>
+          <w:szCs w:val="26"/>
+        </w:rPr>
+        <w:t xml:space="preserve">: </w:t>
+      </w:r>
+      <w:r>
+        <w:rPr>
+          <w:sz w:val="26"/>
+          <w:szCs w:val="26"/>
+        </w:rPr>
+        <w:t>ARIMA(0,1,0)</w:t>
+      </w:r>
+      <w:r>
+        <w:rPr>
+          <w:sz w:val="26"/>
+          <w:szCs w:val="26"/>
+        </w:rPr>
+        <w:t xml:space="preserve"> with</w:t>
+      </w:r>
+      <w:bookmarkStart w:id="0" w:name="_GoBack"/>
+      <w:bookmarkEnd w:id="0"/>
+      <w:r>
+        <w:rPr>
+          <w:sz w:val="26"/>
+          <w:szCs w:val="26"/>
+        </w:rPr>
+        <w:t xml:space="preserve"> a constant</w:t>
+      </w:r>
     </w:p>
     <w:p>
       <w:pPr>
@@ -635,7 +603,6 @@
           <w:szCs w:val="26"/>
         </w:rPr>
       </w:pPr>
-      <w:proofErr w:type="spellStart"/>
       <w:r>
         <w:rPr>
           <w:sz w:val="26"/>
@@ -651,7 +618,6 @@
         </w:rPr>
         <w:t>t</w:t>
       </w:r>
-      <w:proofErr w:type="spellEnd"/>
       <w:r>
         <w:rPr>
           <w:sz w:val="26"/>
@@ -688,23 +654,13 @@
           <w:szCs w:val="26"/>
         </w:rPr>
       </w:pPr>
-      <w:proofErr w:type="spellStart"/>
-      <w:r>
-        <w:rPr>
-          <w:sz w:val="26"/>
-          <w:szCs w:val="26"/>
-        </w:rPr>
-        <w:t>i.e</w:t>
-      </w:r>
-      <w:proofErr w:type="spellEnd"/>
-      <w:r>
-        <w:rPr>
-          <w:sz w:val="26"/>
-          <w:szCs w:val="26"/>
-        </w:rPr>
-        <w:t xml:space="preserve"> </w:t>
-      </w:r>
-      <w:proofErr w:type="spellStart"/>
+      <w:r>
+        <w:rPr>
+          <w:sz w:val="26"/>
+          <w:szCs w:val="26"/>
+        </w:rPr>
+        <w:t xml:space="preserve">i.e </w:t>
+      </w:r>
       <w:r>
         <w:rPr>
           <w:sz w:val="26"/>
@@ -720,7 +676,6 @@
         </w:rPr>
         <w:t>t</w:t>
       </w:r>
-      <w:proofErr w:type="spellEnd"/>
       <w:r>
         <w:rPr>
           <w:sz w:val="26"/>
@@ -978,7 +933,6 @@
         </w:rPr>
         <w:t xml:space="preserve"> (</w:t>
       </w:r>
-      <w:proofErr w:type="spellStart"/>
       <w:r>
         <w:rPr>
           <w:b/>
@@ -998,7 +952,6 @@
         </w:rPr>
         <w:t>t</w:t>
       </w:r>
-      <w:proofErr w:type="spellEnd"/>
       <w:r>
         <w:rPr>
           <w:b/>
@@ -1006,19 +959,8 @@
           <w:szCs w:val="26"/>
           <w:bdr w:val="single" w:sz="4" w:space="0" w:color="auto"/>
         </w:rPr>
-        <w:t xml:space="preserve"> </w:t>
-      </w:r>
-      <w:proofErr w:type="gramStart"/>
-      <w:r>
-        <w:rPr>
-          <w:b/>
-          <w:sz w:val="26"/>
-          <w:szCs w:val="26"/>
-          <w:bdr w:val="single" w:sz="4" w:space="0" w:color="auto"/>
-        </w:rPr>
-        <w:t xml:space="preserve">- </w:t>
-      </w:r>
-      <w:proofErr w:type="gramEnd"/>
+        <w:t xml:space="preserve"> - </w:t>
+      </w:r>
       <m:oMath>
         <m:r>
           <m:rPr>
@@ -1147,25 +1089,7 @@
           <w:sz w:val="26"/>
           <w:szCs w:val="26"/>
         </w:rPr>
-        <w:t xml:space="preserve">e is </w:t>
-      </w:r>
-      <w:proofErr w:type="gramStart"/>
-      <w:r>
-        <w:rPr>
-          <w:b/>
-          <w:sz w:val="26"/>
-          <w:szCs w:val="26"/>
-        </w:rPr>
-        <w:t>WN(</w:t>
-      </w:r>
-      <w:proofErr w:type="gramEnd"/>
-      <w:r>
-        <w:rPr>
-          <w:b/>
-          <w:sz w:val="26"/>
-          <w:szCs w:val="26"/>
-        </w:rPr>
-        <w:t xml:space="preserve">0, </w:t>
+        <w:t xml:space="preserve">e is WN(0, </w:t>
       </w:r>
       <m:oMath>
         <m:sSub>
@@ -1419,15 +1343,7 @@
           <w:sz w:val="26"/>
           <w:szCs w:val="26"/>
         </w:rPr>
-        <w:t xml:space="preserve">0, </w:t>
-      </w:r>
-      <w:proofErr w:type="spellStart"/>
-      <w:r>
-        <w:rPr>
-          <w:sz w:val="26"/>
-          <w:szCs w:val="26"/>
-        </w:rPr>
-        <w:t>Y</w:t>
+        <w:t>0, Y</w:t>
       </w:r>
       <w:r>
         <w:rPr>
@@ -1437,7 +1353,6 @@
         </w:rPr>
         <w:t>t</w:t>
       </w:r>
-      <w:proofErr w:type="spellEnd"/>
       <w:r>
         <w:rPr>
           <w:sz w:val="26"/>
@@ -1563,15 +1478,7 @@
           <w:sz w:val="26"/>
           <w:szCs w:val="26"/>
         </w:rPr>
-        <w:t xml:space="preserve">0, </w:t>
-      </w:r>
-      <w:proofErr w:type="spellStart"/>
-      <w:r>
-        <w:rPr>
-          <w:sz w:val="26"/>
-          <w:szCs w:val="26"/>
-        </w:rPr>
-        <w:t>Y</w:t>
+        <w:t>0, Y</w:t>
       </w:r>
       <w:r>
         <w:rPr>
@@ -1581,7 +1488,6 @@
         </w:rPr>
         <w:t>t</w:t>
       </w:r>
-      <w:proofErr w:type="spellEnd"/>
       <w:r>
         <w:rPr>
           <w:sz w:val="26"/>
@@ -1819,101 +1725,55 @@
           <w:sz w:val="26"/>
           <w:szCs w:val="26"/>
         </w:rPr>
-        <w:t xml:space="preserve"> is defined by a high correlation between an </w:t>
-      </w:r>
-      <w:proofErr w:type="gramStart"/>
-      <w:r>
-        <w:rPr>
-          <w:sz w:val="26"/>
-          <w:szCs w:val="26"/>
-        </w:rPr>
-        <w:t>observation</w:t>
-      </w:r>
-      <w:proofErr w:type="gramEnd"/>
-      <w:r>
-        <w:rPr>
-          <w:sz w:val="26"/>
-          <w:szCs w:val="26"/>
-        </w:rPr>
-        <w:t xml:space="preserve"> </w:t>
-      </w:r>
-    </w:p>
-    <w:p>
-      <w:pPr>
-        <w:jc w:val="both"/>
-        <w:rPr>
-          <w:sz w:val="26"/>
-          <w:szCs w:val="26"/>
-        </w:rPr>
-      </w:pPr>
-      <w:r>
-        <w:rPr>
-          <w:sz w:val="26"/>
-          <w:szCs w:val="26"/>
-        </w:rPr>
-        <w:tab/>
-      </w:r>
-      <w:r>
-        <w:rPr>
-          <w:sz w:val="26"/>
-          <w:szCs w:val="26"/>
-        </w:rPr>
-        <w:tab/>
-      </w:r>
-      <w:proofErr w:type="gramStart"/>
-      <w:r>
-        <w:rPr>
-          <w:sz w:val="26"/>
-          <w:szCs w:val="26"/>
-        </w:rPr>
-        <w:t>and</w:t>
-      </w:r>
-      <w:proofErr w:type="gramEnd"/>
-      <w:r>
-        <w:rPr>
-          <w:sz w:val="26"/>
-          <w:szCs w:val="26"/>
-        </w:rPr>
-        <w:t xml:space="preserve"> its lag, while anti-persistence is defined by a large amount of </w:t>
-      </w:r>
-    </w:p>
-    <w:p>
-      <w:pPr>
-        <w:jc w:val="both"/>
-        <w:rPr>
-          <w:sz w:val="26"/>
-          <w:szCs w:val="26"/>
-        </w:rPr>
-      </w:pPr>
-      <w:r>
-        <w:rPr>
-          <w:sz w:val="26"/>
-          <w:szCs w:val="26"/>
-        </w:rPr>
-        <w:tab/>
-      </w:r>
-      <w:r>
-        <w:rPr>
-          <w:sz w:val="26"/>
-          <w:szCs w:val="26"/>
-        </w:rPr>
-        <w:tab/>
-      </w:r>
-      <w:proofErr w:type="gramStart"/>
-      <w:r>
-        <w:rPr>
-          <w:sz w:val="26"/>
-          <w:szCs w:val="26"/>
-        </w:rPr>
-        <w:t>variation</w:t>
-      </w:r>
-      <w:proofErr w:type="gramEnd"/>
-      <w:r>
-        <w:rPr>
-          <w:sz w:val="26"/>
-          <w:szCs w:val="26"/>
-        </w:rPr>
-        <w:t xml:space="preserve"> bet</w:t>
+        <w:t xml:space="preserve"> is defined by a high correlation between an observation </w:t>
+      </w:r>
+    </w:p>
+    <w:p>
+      <w:pPr>
+        <w:jc w:val="both"/>
+        <w:rPr>
+          <w:sz w:val="26"/>
+          <w:szCs w:val="26"/>
+        </w:rPr>
+      </w:pPr>
+      <w:r>
+        <w:rPr>
+          <w:sz w:val="26"/>
+          <w:szCs w:val="26"/>
+        </w:rPr>
+        <w:tab/>
+      </w:r>
+      <w:r>
+        <w:rPr>
+          <w:sz w:val="26"/>
+          <w:szCs w:val="26"/>
+        </w:rPr>
+        <w:tab/>
+        <w:t xml:space="preserve">and its lag, while anti-persistence is defined by a large amount of </w:t>
+      </w:r>
+    </w:p>
+    <w:p>
+      <w:pPr>
+        <w:jc w:val="both"/>
+        <w:rPr>
+          <w:sz w:val="26"/>
+          <w:szCs w:val="26"/>
+        </w:rPr>
+      </w:pPr>
+      <w:r>
+        <w:rPr>
+          <w:sz w:val="26"/>
+          <w:szCs w:val="26"/>
+        </w:rPr>
+        <w:tab/>
+      </w:r>
+      <w:r>
+        <w:rPr>
+          <w:sz w:val="26"/>
+          <w:szCs w:val="26"/>
+        </w:rPr>
+        <w:tab/>
+        <w:t>variation bet</w:t>
       </w:r>
       <w:r>
         <w:rPr>
@@ -1945,39 +1805,7 @@
           <w:szCs w:val="26"/>
         </w:rPr>
         <w:tab/>
-        <w:t xml:space="preserve">Example and </w:t>
-      </w:r>
-      <w:proofErr w:type="gramStart"/>
-      <w:r>
-        <w:rPr>
-          <w:sz w:val="26"/>
-          <w:szCs w:val="26"/>
-        </w:rPr>
-        <w:t>ACFs :</w:t>
-      </w:r>
-      <w:proofErr w:type="gramEnd"/>
-      <w:r>
-        <w:rPr>
-          <w:sz w:val="26"/>
-          <w:szCs w:val="26"/>
-        </w:rPr>
-        <w:t xml:space="preserve"> </w:t>
-      </w:r>
-      <w:proofErr w:type="spellStart"/>
-      <w:r>
-        <w:rPr>
-          <w:sz w:val="26"/>
-          <w:szCs w:val="26"/>
-        </w:rPr>
-        <w:t>pg</w:t>
-      </w:r>
-      <w:proofErr w:type="spellEnd"/>
-      <w:r>
-        <w:rPr>
-          <w:sz w:val="26"/>
-          <w:szCs w:val="26"/>
-        </w:rPr>
-        <w:t xml:space="preserve"> 5-6</w:t>
+        <w:t>Example and ACFs : pg 5-6</w:t>
       </w:r>
     </w:p>
     <w:p>
@@ -2022,48 +1850,7 @@
           <w:sz w:val="26"/>
           <w:szCs w:val="26"/>
         </w:rPr>
-        <w:t xml:space="preserve"> = </w:t>
-      </w:r>
-      <w:proofErr w:type="gramStart"/>
-      <w:r>
-        <w:rPr>
-          <w:sz w:val="26"/>
-          <w:szCs w:val="26"/>
-        </w:rPr>
-        <w:t>list(</w:t>
-      </w:r>
-      <w:proofErr w:type="spellStart"/>
-      <w:proofErr w:type="gramEnd"/>
-      <w:r>
-        <w:rPr>
-          <w:sz w:val="26"/>
-          <w:szCs w:val="26"/>
-        </w:rPr>
-        <w:t>ar</w:t>
-      </w:r>
-      <w:proofErr w:type="spellEnd"/>
-      <w:r>
-        <w:rPr>
-          <w:sz w:val="26"/>
-          <w:szCs w:val="26"/>
-        </w:rPr>
-        <w:t xml:space="preserve">), n) ; -1 &lt;= </w:t>
-      </w:r>
-      <w:proofErr w:type="spellStart"/>
-      <w:r>
-        <w:rPr>
-          <w:sz w:val="26"/>
-          <w:szCs w:val="26"/>
-        </w:rPr>
-        <w:t>ar</w:t>
-      </w:r>
-      <w:proofErr w:type="spellEnd"/>
-      <w:r>
-        <w:rPr>
-          <w:sz w:val="26"/>
-          <w:szCs w:val="26"/>
-        </w:rPr>
-        <w:t xml:space="preserve"> &lt;= 1</w:t>
+        <w:t xml:space="preserve"> = list(ar), n) ; -1 &lt;= ar &lt;= 1</w:t>
       </w:r>
     </w:p>
     <w:p>
@@ -2127,15 +1914,7 @@
           <w:szCs w:val="26"/>
         </w:rPr>
         <w:tab/>
-        <w:t>(</w:t>
-      </w:r>
-      <w:proofErr w:type="spellStart"/>
-      <w:r>
-        <w:rPr>
-          <w:sz w:val="26"/>
-          <w:szCs w:val="26"/>
-        </w:rPr>
-        <w:t>Y</w:t>
+        <w:t>(Y</w:t>
       </w:r>
       <w:r>
         <w:rPr>
@@ -2145,23 +1924,13 @@
         </w:rPr>
         <w:t>t</w:t>
       </w:r>
-      <w:proofErr w:type="spellEnd"/>
-      <w:r>
-        <w:rPr>
-          <w:sz w:val="26"/>
-          <w:szCs w:val="26"/>
-        </w:rPr>
-        <w:t xml:space="preserve"> </w:t>
-      </w:r>
-      <w:proofErr w:type="gramStart"/>
-      <w:r>
-        <w:rPr>
-          <w:sz w:val="26"/>
-          <w:szCs w:val="26"/>
-        </w:rPr>
-        <w:t xml:space="preserve">- </w:t>
-      </w:r>
-      <w:proofErr w:type="gramEnd"/>
+      <w:r>
+        <w:rPr>
+          <w:sz w:val="26"/>
+          <w:szCs w:val="26"/>
+        </w:rPr>
+        <w:t xml:space="preserve"> - </w:t>
+      </w:r>
       <m:oMath>
         <m:r>
           <w:rPr>
@@ -2364,31 +2133,7 @@
           <w:szCs w:val="26"/>
         </w:rPr>
         <w:tab/>
-      </w:r>
-      <w:proofErr w:type="spellStart"/>
-      <w:proofErr w:type="gramStart"/>
-      <w:r>
-        <w:rPr>
-          <w:sz w:val="26"/>
-          <w:szCs w:val="26"/>
-        </w:rPr>
-        <w:t>arima</w:t>
-      </w:r>
-      <w:proofErr w:type="spellEnd"/>
-      <w:r>
-        <w:rPr>
-          <w:sz w:val="26"/>
-          <w:szCs w:val="26"/>
-        </w:rPr>
-        <w:t>(</w:t>
-      </w:r>
-      <w:proofErr w:type="gramEnd"/>
-      <w:r>
-        <w:rPr>
-          <w:sz w:val="26"/>
-          <w:szCs w:val="26"/>
-        </w:rPr>
-        <w:t>x, model=c(1,0,0))</w:t>
+        <w:t>arima(x, model=c(1,0,0))</w:t>
       </w:r>
     </w:p>
     <w:p>
@@ -3119,21 +2864,12 @@
         </w:rPr>
         <w:t xml:space="preserve">- </w:t>
       </w:r>
-      <w:proofErr w:type="gramStart"/>
-      <w:r>
-        <w:rPr>
-          <w:sz w:val="26"/>
-          <w:szCs w:val="26"/>
-        </w:rPr>
-        <w:t>predict(</w:t>
-      </w:r>
-      <w:proofErr w:type="gramEnd"/>
-      <w:r>
-        <w:rPr>
-          <w:sz w:val="26"/>
-          <w:szCs w:val="26"/>
-        </w:rPr>
-        <w:t>mode, h)</w:t>
+      <w:r>
+        <w:rPr>
+          <w:sz w:val="26"/>
+          <w:szCs w:val="26"/>
+        </w:rPr>
+        <w:t>predict(mode, h)</w:t>
       </w:r>
     </w:p>
     <w:p>
@@ -3181,15 +2917,7 @@
           <w:sz w:val="26"/>
           <w:szCs w:val="26"/>
         </w:rPr>
-        <w:t xml:space="preserve"> = </w:t>
-      </w:r>
-      <w:proofErr w:type="gramStart"/>
-      <w:r>
-        <w:rPr>
-          <w:sz w:val="26"/>
-          <w:szCs w:val="26"/>
-        </w:rPr>
-        <w:t>Y</w:t>
+        <w:t xml:space="preserve"> = Y</w:t>
       </w:r>
       <w:r>
         <w:rPr>
@@ -3199,7 +2927,6 @@
         </w:rPr>
         <w:t>t</w:t>
       </w:r>
-      <w:proofErr w:type="gramEnd"/>
       <w:r>
         <w:rPr>
           <w:sz w:val="26"/>
@@ -3268,33 +2995,8 @@
           <w:sz w:val="26"/>
           <w:szCs w:val="26"/>
         </w:rPr>
-        <w:t xml:space="preserve">- Forecast </w:t>
-      </w:r>
-      <w:proofErr w:type="spellStart"/>
-      <w:r>
-        <w:rPr>
-          <w:sz w:val="26"/>
-          <w:szCs w:val="26"/>
-        </w:rPr>
-        <w:t>Std.Error</w:t>
-      </w:r>
-      <w:proofErr w:type="spellEnd"/>
-      <w:r>
-        <w:rPr>
-          <w:sz w:val="26"/>
-          <w:szCs w:val="26"/>
-        </w:rPr>
-        <w:t xml:space="preserve"> </w:t>
-      </w:r>
-      <w:proofErr w:type="gramStart"/>
-      <w:r>
-        <w:rPr>
-          <w:sz w:val="26"/>
-          <w:szCs w:val="26"/>
-        </w:rPr>
-        <w:t>calculated ???</w:t>
-      </w:r>
-      <w:proofErr w:type="gramEnd"/>
+        <w:t>- Forecast Std.Error calculated ???</w:t>
+      </w:r>
     </w:p>
     <w:p>
       <w:pPr>
@@ -3562,6 +3264,53 @@
       <w:pPr>
         <w:jc w:val="both"/>
         <w:rPr>
+          <w:sz w:val="26"/>
+          <w:szCs w:val="26"/>
+        </w:rPr>
+      </w:pPr>
+      <w:r>
+        <w:rPr>
+          <w:b/>
+          <w:sz w:val="26"/>
+          <w:szCs w:val="26"/>
+        </w:rPr>
+        <w:tab/>
+        <w:t>-</w:t>
+      </w:r>
+      <w:r>
+        <w:rPr>
+          <w:b/>
+          <w:sz w:val="26"/>
+          <w:szCs w:val="26"/>
+        </w:rPr>
+        <w:tab/>
+      </w:r>
+      <w:r>
+        <w:rPr>
+          <w:sz w:val="26"/>
+          <w:szCs w:val="26"/>
+        </w:rPr>
+        <w:t>More Info</w:t>
+      </w:r>
+      <w:r>
+        <w:rPr>
+          <w:sz w:val="26"/>
+          <w:szCs w:val="26"/>
+        </w:rPr>
+        <w:t xml:space="preserve">: </w:t>
+      </w:r>
+      <w:r>
+        <w:rPr>
+          <w:sz w:val="26"/>
+          <w:szCs w:val="26"/>
+        </w:rPr>
+        <w:t>https://www.otexts.org/fpp/8/3</w:t>
+      </w:r>
+    </w:p>
+    <w:p>
+      <w:pPr>
+        <w:jc w:val="both"/>
+        <w:rPr>
           <w:b/>
           <w:sz w:val="26"/>
           <w:szCs w:val="26"/>
@@ -3615,7 +3364,6 @@
         </w:rPr>
         <w:t xml:space="preserve"> </w:t>
       </w:r>
-      <w:proofErr w:type="spellStart"/>
       <w:r>
         <w:rPr>
           <w:b/>
@@ -3635,7 +3383,6 @@
         </w:rPr>
         <w:t>t</w:t>
       </w:r>
-      <w:proofErr w:type="spellEnd"/>
       <w:r>
         <w:rPr>
           <w:b/>
@@ -3929,15 +3676,7 @@
           <w:sz w:val="26"/>
           <w:szCs w:val="26"/>
         </w:rPr>
-        <w:t xml:space="preserve">then </w:t>
-      </w:r>
-      <w:proofErr w:type="spellStart"/>
-      <w:r>
-        <w:rPr>
-          <w:sz w:val="26"/>
-          <w:szCs w:val="26"/>
-        </w:rPr>
-        <w:t>Y</w:t>
+        <w:t>then Y</w:t>
       </w:r>
       <w:r>
         <w:rPr>
@@ -3947,7 +3686,6 @@
         </w:rPr>
         <w:t>t</w:t>
       </w:r>
-      <w:proofErr w:type="spellEnd"/>
       <w:r>
         <w:rPr>
           <w:sz w:val="26"/>
@@ -3962,15 +3700,7 @@
             <w:sz w:val="26"/>
             <w:szCs w:val="26"/>
           </w:rPr>
-          <m:t>μ</m:t>
-        </m:r>
-        <m:r>
-          <w:rPr>
-            <w:rFonts w:ascii="Cambria Math" w:hAnsi="Cambria Math"/>
-            <w:sz w:val="26"/>
-            <w:szCs w:val="26"/>
-          </w:rPr>
-          <m:t xml:space="preserve">, </m:t>
+          <m:t xml:space="preserve">μ, </m:t>
         </m:r>
         <m:sSub>
           <m:sSubPr>
@@ -4047,7 +3777,6 @@
         </w:rPr>
         <w:t xml:space="preserve">If slope !=0, then </w:t>
       </w:r>
-      <w:proofErr w:type="spellStart"/>
       <w:r>
         <w:rPr>
           <w:sz w:val="26"/>
@@ -4063,7 +3792,6 @@
         </w:rPr>
         <w:t>t</w:t>
       </w:r>
-      <w:proofErr w:type="spellEnd"/>
       <w:r>
         <w:rPr>
           <w:sz w:val="26"/>
@@ -4139,14 +3867,7 @@
           <w:sz w:val="26"/>
           <w:szCs w:val="26"/>
         </w:rPr>
-        <w:t>Negative</w:t>
-      </w:r>
-      <w:r>
-        <w:rPr>
-          <w:sz w:val="26"/>
-          <w:szCs w:val="26"/>
-        </w:rPr>
-        <w:t xml:space="preserve"> value of </w:t>
+        <w:t xml:space="preserve">Negative value of </w:t>
       </w:r>
       <w:r>
         <w:rPr>
@@ -4238,6 +3959,7 @@
           <w:sz w:val="26"/>
           <w:szCs w:val="26"/>
         </w:rPr>
+        <w:lastRenderedPageBreak/>
         <w:t>arima.sim(model=</w:t>
       </w:r>
       <w:r>
@@ -4286,8 +4008,30 @@
         </w:rPr>
         <w:t>)</w:t>
       </w:r>
-      <w:bookmarkStart w:id="0" w:name="_GoBack"/>
-      <w:bookmarkEnd w:id="0"/>
+    </w:p>
+    <w:p>
+      <w:pPr>
+        <w:ind w:left="1440"/>
+        <w:jc w:val="both"/>
+        <w:rPr>
+          <w:sz w:val="26"/>
+          <w:szCs w:val="26"/>
+        </w:rPr>
+      </w:pPr>
+      <w:r>
+        <w:rPr>
+          <w:sz w:val="26"/>
+          <w:szCs w:val="26"/>
+        </w:rPr>
+        <w:t xml:space="preserve">More Info: </w:t>
+      </w:r>
+      <w:r>
+        <w:rPr>
+          <w:sz w:val="26"/>
+          <w:szCs w:val="26"/>
+        </w:rPr>
+        <w:t>https://www.otexts.org/fpp/8/4</w:t>
+      </w:r>
       <w:r>
         <w:rPr>
           <w:sz w:val="26"/>
@@ -4671,23 +4415,7 @@
           <w:szCs w:val="26"/>
         </w:rPr>
         <w:tab/>
-        <w:t xml:space="preserve">- </w:t>
-      </w:r>
-      <w:proofErr w:type="gramStart"/>
-      <w:r>
-        <w:rPr>
-          <w:sz w:val="26"/>
-          <w:szCs w:val="26"/>
-        </w:rPr>
-        <w:t>predict(</w:t>
-      </w:r>
-      <w:proofErr w:type="gramEnd"/>
-      <w:r>
-        <w:rPr>
-          <w:sz w:val="26"/>
-          <w:szCs w:val="26"/>
-        </w:rPr>
-        <w:t>mode, h)</w:t>
+        <w:t>- predict(mode, h)</w:t>
       </w:r>
     </w:p>
     <w:p>
@@ -4735,15 +4463,7 @@
           <w:sz w:val="26"/>
           <w:szCs w:val="26"/>
         </w:rPr>
-        <w:t xml:space="preserve"> = </w:t>
-      </w:r>
-      <w:proofErr w:type="gramStart"/>
-      <w:r>
-        <w:rPr>
-          <w:sz w:val="26"/>
-          <w:szCs w:val="26"/>
-        </w:rPr>
-        <w:t>Y</w:t>
+        <w:t xml:space="preserve"> = Y</w:t>
       </w:r>
       <w:r>
         <w:rPr>
@@ -4753,7 +4473,6 @@
         </w:rPr>
         <w:t>t</w:t>
       </w:r>
-      <w:proofErr w:type="gramEnd"/>
       <w:r>
         <w:rPr>
           <w:sz w:val="26"/>
@@ -5449,7 +5168,7 @@
   <w:abstractNum w:abstractNumId="2" w15:restartNumberingAfterBreak="0">
     <w:nsid w:val="14177909"/>
     <w:multiLevelType w:val="hybridMultilevel"/>
-    <w:tmpl w:val="4274B89A"/>
+    <w:tmpl w:val="619E7822"/>
     <w:lvl w:ilvl="0" w:tplc="04090001">
       <w:start w:val="1"/>
       <w:numFmt w:val="bullet"/>

</xml_diff>